<commit_message>
note: use binary tree instead
</commit_message>
<xml_diff>
--- a/WebInterviewQuestionsPayPros.docx
+++ b/WebInterviewQuestionsPayPros.docx
@@ -130,21 +130,12 @@
           <w:szCs w:val="22"/>
         </w:rPr>
       </w:pPr>
-      <w:proofErr w:type="gramStart"/>
-      <w:r>
-        <w:rPr>
-          <w:sz w:val="22"/>
-          <w:szCs w:val="22"/>
-        </w:rPr>
-        <w:t>function</w:t>
-      </w:r>
-      <w:proofErr w:type="gramEnd"/>
-      <w:r>
-        <w:rPr>
-          <w:sz w:val="22"/>
-          <w:szCs w:val="22"/>
-        </w:rPr>
-        <w:t xml:space="preserve"> foo(a) { </w:t>
+      <w:r>
+        <w:rPr>
+          <w:sz w:val="22"/>
+          <w:szCs w:val="22"/>
+        </w:rPr>
+        <w:t xml:space="preserve">function foo(a) { </w:t>
       </w:r>
     </w:p>
     <w:p>
@@ -156,39 +147,12 @@
           <w:szCs w:val="22"/>
         </w:rPr>
       </w:pPr>
-      <w:proofErr w:type="spellStart"/>
-      <w:proofErr w:type="gramStart"/>
-      <w:r>
-        <w:rPr>
-          <w:sz w:val="22"/>
-          <w:szCs w:val="22"/>
-        </w:rPr>
-        <w:t>var</w:t>
-      </w:r>
-      <w:proofErr w:type="spellEnd"/>
-      <w:proofErr w:type="gramEnd"/>
-      <w:r>
-        <w:rPr>
-          <w:sz w:val="22"/>
-          <w:szCs w:val="22"/>
-        </w:rPr>
-        <w:t xml:space="preserve"> </w:t>
-      </w:r>
-      <w:proofErr w:type="spellStart"/>
-      <w:r>
-        <w:rPr>
-          <w:sz w:val="22"/>
-          <w:szCs w:val="22"/>
-        </w:rPr>
-        <w:t>tmp</w:t>
-      </w:r>
-      <w:proofErr w:type="spellEnd"/>
-      <w:r>
-        <w:rPr>
-          <w:sz w:val="22"/>
-          <w:szCs w:val="22"/>
-        </w:rPr>
-        <w:t xml:space="preserve"> = 5; </w:t>
+      <w:r>
+        <w:rPr>
+          <w:sz w:val="22"/>
+          <w:szCs w:val="22"/>
+        </w:rPr>
+        <w:t xml:space="preserve">var tmp = 5; </w:t>
       </w:r>
     </w:p>
     <w:p>
@@ -200,37 +164,12 @@
           <w:szCs w:val="22"/>
         </w:rPr>
       </w:pPr>
-      <w:proofErr w:type="gramStart"/>
-      <w:r>
-        <w:rPr>
-          <w:sz w:val="22"/>
-          <w:szCs w:val="22"/>
-        </w:rPr>
-        <w:t>function</w:t>
-      </w:r>
-      <w:proofErr w:type="gramEnd"/>
-      <w:r>
-        <w:rPr>
-          <w:sz w:val="22"/>
-          <w:szCs w:val="22"/>
-        </w:rPr>
-        <w:t xml:space="preserve"> bar(b) {alert(a + b + (++</w:t>
-      </w:r>
-      <w:proofErr w:type="spellStart"/>
-      <w:r>
-        <w:rPr>
-          <w:sz w:val="22"/>
-          <w:szCs w:val="22"/>
-        </w:rPr>
-        <w:t>tmp</w:t>
-      </w:r>
-      <w:proofErr w:type="spellEnd"/>
-      <w:r>
-        <w:rPr>
-          <w:sz w:val="22"/>
-          <w:szCs w:val="22"/>
-        </w:rPr>
-        <w:t xml:space="preserve">));} </w:t>
+      <w:r>
+        <w:rPr>
+          <w:sz w:val="22"/>
+          <w:szCs w:val="22"/>
+        </w:rPr>
+        <w:t xml:space="preserve">function bar(b) {alert(a + b + (++tmp));} </w:t>
       </w:r>
     </w:p>
     <w:p>
@@ -242,21 +181,12 @@
           <w:szCs w:val="22"/>
         </w:rPr>
       </w:pPr>
-      <w:proofErr w:type="gramStart"/>
-      <w:r>
-        <w:rPr>
-          <w:sz w:val="22"/>
-          <w:szCs w:val="22"/>
-        </w:rPr>
-        <w:t>return</w:t>
-      </w:r>
-      <w:proofErr w:type="gramEnd"/>
-      <w:r>
-        <w:rPr>
-          <w:sz w:val="22"/>
-          <w:szCs w:val="22"/>
-        </w:rPr>
-        <w:t xml:space="preserve"> bar; </w:t>
+      <w:r>
+        <w:rPr>
+          <w:sz w:val="22"/>
+          <w:szCs w:val="22"/>
+        </w:rPr>
+        <w:t xml:space="preserve">return bar; </w:t>
       </w:r>
     </w:p>
     <w:p>
@@ -285,21 +215,12 @@
           <w:szCs w:val="22"/>
         </w:rPr>
       </w:pPr>
-      <w:proofErr w:type="gramStart"/>
-      <w:r>
-        <w:rPr>
-          <w:sz w:val="22"/>
-          <w:szCs w:val="22"/>
-        </w:rPr>
-        <w:t>foo(</w:t>
-      </w:r>
-      <w:proofErr w:type="gramEnd"/>
-      <w:r>
-        <w:rPr>
-          <w:sz w:val="22"/>
-          <w:szCs w:val="22"/>
-        </w:rPr>
-        <w:t xml:space="preserve">3)(10); // A </w:t>
+      <w:r>
+        <w:rPr>
+          <w:sz w:val="22"/>
+          <w:szCs w:val="22"/>
+        </w:rPr>
+        <w:t xml:space="preserve">foo(3)(10); // A </w:t>
       </w:r>
     </w:p>
     <w:p>
@@ -312,21 +233,12 @@
           <w:szCs w:val="22"/>
         </w:rPr>
       </w:pPr>
-      <w:proofErr w:type="gramStart"/>
-      <w:r>
-        <w:rPr>
-          <w:sz w:val="22"/>
-          <w:szCs w:val="22"/>
-        </w:rPr>
-        <w:t>foo(</w:t>
-      </w:r>
-      <w:proofErr w:type="gramEnd"/>
-      <w:r>
-        <w:rPr>
-          <w:sz w:val="22"/>
-          <w:szCs w:val="22"/>
-        </w:rPr>
-        <w:t>3)(10); // B</w:t>
+      <w:r>
+        <w:rPr>
+          <w:sz w:val="22"/>
+          <w:szCs w:val="22"/>
+        </w:rPr>
+        <w:t>foo(3)(10); // B</w:t>
       </w:r>
     </w:p>
     <w:p>
@@ -365,21 +277,12 @@
           <w:szCs w:val="22"/>
         </w:rPr>
       </w:pPr>
-      <w:proofErr w:type="gramStart"/>
-      <w:r>
-        <w:rPr>
-          <w:sz w:val="22"/>
-          <w:szCs w:val="22"/>
-        </w:rPr>
-        <w:t>function</w:t>
-      </w:r>
-      <w:proofErr w:type="gramEnd"/>
-      <w:r>
-        <w:rPr>
-          <w:sz w:val="22"/>
-          <w:szCs w:val="22"/>
-        </w:rPr>
-        <w:t xml:space="preserve"> foo(a) { </w:t>
+      <w:r>
+        <w:rPr>
+          <w:sz w:val="22"/>
+          <w:szCs w:val="22"/>
+        </w:rPr>
+        <w:t xml:space="preserve">function foo(a) { </w:t>
       </w:r>
     </w:p>
     <w:p>
@@ -391,39 +294,12 @@
           <w:szCs w:val="22"/>
         </w:rPr>
       </w:pPr>
-      <w:proofErr w:type="spellStart"/>
-      <w:proofErr w:type="gramStart"/>
-      <w:r>
-        <w:rPr>
-          <w:sz w:val="22"/>
-          <w:szCs w:val="22"/>
-        </w:rPr>
-        <w:t>var</w:t>
-      </w:r>
-      <w:proofErr w:type="spellEnd"/>
-      <w:proofErr w:type="gramEnd"/>
-      <w:r>
-        <w:rPr>
-          <w:sz w:val="22"/>
-          <w:szCs w:val="22"/>
-        </w:rPr>
-        <w:t xml:space="preserve"> </w:t>
-      </w:r>
-      <w:proofErr w:type="spellStart"/>
-      <w:r>
-        <w:rPr>
-          <w:sz w:val="22"/>
-          <w:szCs w:val="22"/>
-        </w:rPr>
-        <w:t>tmp</w:t>
-      </w:r>
-      <w:proofErr w:type="spellEnd"/>
-      <w:r>
-        <w:rPr>
-          <w:sz w:val="22"/>
-          <w:szCs w:val="22"/>
-        </w:rPr>
-        <w:t xml:space="preserve"> = 5; </w:t>
+      <w:r>
+        <w:rPr>
+          <w:sz w:val="22"/>
+          <w:szCs w:val="22"/>
+        </w:rPr>
+        <w:t xml:space="preserve">var tmp = 5; </w:t>
       </w:r>
     </w:p>
     <w:p>
@@ -435,37 +311,12 @@
           <w:szCs w:val="22"/>
         </w:rPr>
       </w:pPr>
-      <w:proofErr w:type="gramStart"/>
-      <w:r>
-        <w:rPr>
-          <w:sz w:val="22"/>
-          <w:szCs w:val="22"/>
-        </w:rPr>
-        <w:t>function</w:t>
-      </w:r>
-      <w:proofErr w:type="gramEnd"/>
-      <w:r>
-        <w:rPr>
-          <w:sz w:val="22"/>
-          <w:szCs w:val="22"/>
-        </w:rPr>
-        <w:t xml:space="preserve"> bar(b) {alert(a + b + (++</w:t>
-      </w:r>
-      <w:proofErr w:type="spellStart"/>
-      <w:r>
-        <w:rPr>
-          <w:sz w:val="22"/>
-          <w:szCs w:val="22"/>
-        </w:rPr>
-        <w:t>tmp</w:t>
-      </w:r>
-      <w:proofErr w:type="spellEnd"/>
-      <w:r>
-        <w:rPr>
-          <w:sz w:val="22"/>
-          <w:szCs w:val="22"/>
-        </w:rPr>
-        <w:t xml:space="preserve">));} </w:t>
+      <w:r>
+        <w:rPr>
+          <w:sz w:val="22"/>
+          <w:szCs w:val="22"/>
+        </w:rPr>
+        <w:t xml:space="preserve">function bar(b) {alert(a + b + (++tmp));} </w:t>
       </w:r>
     </w:p>
     <w:p>
@@ -477,21 +328,12 @@
           <w:szCs w:val="22"/>
         </w:rPr>
       </w:pPr>
-      <w:proofErr w:type="gramStart"/>
-      <w:r>
-        <w:rPr>
-          <w:sz w:val="22"/>
-          <w:szCs w:val="22"/>
-        </w:rPr>
-        <w:t>return</w:t>
-      </w:r>
-      <w:proofErr w:type="gramEnd"/>
-      <w:r>
-        <w:rPr>
-          <w:sz w:val="22"/>
-          <w:szCs w:val="22"/>
-        </w:rPr>
-        <w:t xml:space="preserve"> bar; </w:t>
+      <w:r>
+        <w:rPr>
+          <w:sz w:val="22"/>
+          <w:szCs w:val="22"/>
+        </w:rPr>
+        <w:t xml:space="preserve">return bar; </w:t>
       </w:r>
     </w:p>
     <w:p>
@@ -520,23 +362,12 @@
           <w:szCs w:val="22"/>
         </w:rPr>
       </w:pPr>
-      <w:proofErr w:type="spellStart"/>
-      <w:proofErr w:type="gramStart"/>
-      <w:r>
-        <w:rPr>
-          <w:sz w:val="22"/>
-          <w:szCs w:val="22"/>
-        </w:rPr>
-        <w:t>var</w:t>
-      </w:r>
-      <w:proofErr w:type="spellEnd"/>
-      <w:proofErr w:type="gramEnd"/>
-      <w:r>
-        <w:rPr>
-          <w:sz w:val="22"/>
-          <w:szCs w:val="22"/>
-        </w:rPr>
-        <w:t xml:space="preserve"> ref = foo(3); </w:t>
+      <w:r>
+        <w:rPr>
+          <w:sz w:val="22"/>
+          <w:szCs w:val="22"/>
+        </w:rPr>
+        <w:t xml:space="preserve">var ref = foo(3); </w:t>
       </w:r>
     </w:p>
     <w:p>
@@ -548,21 +379,12 @@
           <w:szCs w:val="22"/>
         </w:rPr>
       </w:pPr>
-      <w:proofErr w:type="gramStart"/>
-      <w:r>
-        <w:rPr>
-          <w:sz w:val="22"/>
-          <w:szCs w:val="22"/>
-        </w:rPr>
-        <w:t>ref(</w:t>
-      </w:r>
-      <w:proofErr w:type="gramEnd"/>
-      <w:r>
-        <w:rPr>
-          <w:sz w:val="22"/>
-          <w:szCs w:val="22"/>
-        </w:rPr>
-        <w:t xml:space="preserve">10); // C </w:t>
+      <w:r>
+        <w:rPr>
+          <w:sz w:val="22"/>
+          <w:szCs w:val="22"/>
+        </w:rPr>
+        <w:t xml:space="preserve">ref(10); // C </w:t>
       </w:r>
     </w:p>
     <w:p>
@@ -574,134 +396,73 @@
           <w:szCs w:val="22"/>
         </w:rPr>
       </w:pPr>
-      <w:proofErr w:type="gramStart"/>
-      <w:r>
-        <w:rPr>
-          <w:sz w:val="22"/>
-          <w:szCs w:val="22"/>
-        </w:rPr>
-        <w:t>ref(</w:t>
-      </w:r>
-      <w:proofErr w:type="gramEnd"/>
-      <w:r>
-        <w:rPr>
-          <w:sz w:val="22"/>
-          <w:szCs w:val="22"/>
-        </w:rPr>
-        <w:t xml:space="preserve">10); // D </w:t>
-      </w:r>
-    </w:p>
-    <w:p>
-      <w:pPr>
-        <w:pStyle w:val="Default"/>
-        <w:rPr>
-          <w:sz w:val="22"/>
-          <w:szCs w:val="22"/>
-        </w:rPr>
-      </w:pPr>
-      <w:r>
-        <w:rPr>
-          <w:sz w:val="22"/>
-          <w:szCs w:val="22"/>
-        </w:rPr>
-        <w:t xml:space="preserve">a) What are the values that A and B alert? Are </w:t>
-      </w:r>
-      <w:proofErr w:type="spellStart"/>
-      <w:r>
-        <w:rPr>
-          <w:sz w:val="22"/>
-          <w:szCs w:val="22"/>
-        </w:rPr>
-        <w:t>they</w:t>
-      </w:r>
-      <w:proofErr w:type="spellEnd"/>
-      <w:r>
-        <w:rPr>
-          <w:sz w:val="22"/>
-          <w:szCs w:val="22"/>
-        </w:rPr>
-        <w:t xml:space="preserve"> same? Why? </w:t>
-      </w:r>
-    </w:p>
-    <w:p>
-      <w:pPr>
-        <w:pStyle w:val="Default"/>
-        <w:rPr>
-          <w:rFonts w:hint="eastAsia"/>
-          <w:b/>
-          <w:sz w:val="22"/>
-          <w:szCs w:val="22"/>
-        </w:rPr>
-      </w:pPr>
-      <w:r>
-        <w:rPr>
-          <w:rFonts w:hint="eastAsia"/>
-          <w:b/>
-          <w:sz w:val="22"/>
-          <w:szCs w:val="22"/>
-        </w:rPr>
-        <w:t xml:space="preserve">The values of A and B are 19. They are the same because </w:t>
-      </w:r>
-      <w:proofErr w:type="gramStart"/>
-      <w:r>
-        <w:rPr>
-          <w:rFonts w:hint="eastAsia"/>
-          <w:b/>
-          <w:sz w:val="22"/>
-          <w:szCs w:val="22"/>
-        </w:rPr>
-        <w:t>foo(</w:t>
-      </w:r>
-      <w:proofErr w:type="gramEnd"/>
-      <w:r>
-        <w:rPr>
-          <w:rFonts w:hint="eastAsia"/>
-          <w:b/>
-          <w:sz w:val="22"/>
-          <w:szCs w:val="22"/>
-        </w:rPr>
-        <w:t>3)(10) is copying by value.</w:t>
-      </w:r>
-    </w:p>
-    <w:p>
-      <w:pPr>
-        <w:pStyle w:val="Default"/>
-        <w:rPr>
-          <w:sz w:val="22"/>
-          <w:szCs w:val="22"/>
-        </w:rPr>
-      </w:pPr>
-    </w:p>
-    <w:p>
-      <w:pPr>
-        <w:pStyle w:val="Default"/>
-        <w:rPr>
-          <w:sz w:val="22"/>
-          <w:szCs w:val="22"/>
-        </w:rPr>
-      </w:pPr>
-      <w:r>
-        <w:rPr>
-          <w:sz w:val="22"/>
-          <w:szCs w:val="22"/>
-        </w:rPr>
-        <w:t xml:space="preserve">b) What are the values that C and D alert? Are </w:t>
-      </w:r>
-      <w:proofErr w:type="spellStart"/>
-      <w:r>
-        <w:rPr>
-          <w:sz w:val="22"/>
-          <w:szCs w:val="22"/>
-        </w:rPr>
-        <w:t>they</w:t>
-      </w:r>
-      <w:proofErr w:type="spellEnd"/>
-      <w:r>
-        <w:rPr>
-          <w:sz w:val="22"/>
-          <w:szCs w:val="22"/>
-        </w:rPr>
-        <w:t xml:space="preserve"> same? Why? </w:t>
+      <w:r>
+        <w:rPr>
+          <w:sz w:val="22"/>
+          <w:szCs w:val="22"/>
+        </w:rPr>
+        <w:t xml:space="preserve">ref(10); // D </w:t>
+      </w:r>
+    </w:p>
+    <w:p>
+      <w:pPr>
+        <w:pStyle w:val="Default"/>
+        <w:rPr>
+          <w:sz w:val="22"/>
+          <w:szCs w:val="22"/>
+        </w:rPr>
+      </w:pPr>
+      <w:r>
+        <w:rPr>
+          <w:sz w:val="22"/>
+          <w:szCs w:val="22"/>
+        </w:rPr>
+        <w:t xml:space="preserve">a) What are the values that A and B alert? Are they same? Why? </w:t>
+      </w:r>
+    </w:p>
+    <w:p>
+      <w:pPr>
+        <w:pStyle w:val="Default"/>
+        <w:rPr>
+          <w:rFonts w:hint="eastAsia"/>
+          <w:b/>
+          <w:sz w:val="22"/>
+          <w:szCs w:val="22"/>
+        </w:rPr>
+      </w:pPr>
+      <w:r>
+        <w:rPr>
+          <w:rFonts w:hint="eastAsia"/>
+          <w:b/>
+          <w:sz w:val="22"/>
+          <w:szCs w:val="22"/>
+        </w:rPr>
+        <w:t>The values of A and B are 19. They are the same because foo(3)(10) is copying by value.</w:t>
+      </w:r>
+    </w:p>
+    <w:p>
+      <w:pPr>
+        <w:pStyle w:val="Default"/>
+        <w:rPr>
+          <w:sz w:val="22"/>
+          <w:szCs w:val="22"/>
+        </w:rPr>
+      </w:pPr>
+    </w:p>
+    <w:p>
+      <w:pPr>
+        <w:pStyle w:val="Default"/>
+        <w:rPr>
+          <w:sz w:val="22"/>
+          <w:szCs w:val="22"/>
+        </w:rPr>
+      </w:pPr>
+      <w:r>
+        <w:rPr>
+          <w:sz w:val="22"/>
+          <w:szCs w:val="22"/>
+        </w:rPr>
+        <w:t xml:space="preserve">b) What are the values that C and D alert? Are they same? Why? </w:t>
       </w:r>
     </w:p>
     <w:p>
@@ -730,47 +491,7 @@
           <w:sz w:val="22"/>
           <w:szCs w:val="22"/>
         </w:rPr>
-        <w:t xml:space="preserve"> is 19 and the value of D is 20. They are not the same because </w:t>
-      </w:r>
-      <w:proofErr w:type="spellStart"/>
-      <w:r>
-        <w:rPr>
-          <w:rFonts w:hint="eastAsia"/>
-          <w:b/>
-          <w:sz w:val="22"/>
-          <w:szCs w:val="22"/>
-        </w:rPr>
-        <w:t>var</w:t>
-      </w:r>
-      <w:proofErr w:type="spellEnd"/>
-      <w:r>
-        <w:rPr>
-          <w:rFonts w:hint="eastAsia"/>
-          <w:b/>
-          <w:sz w:val="22"/>
-          <w:szCs w:val="22"/>
-        </w:rPr>
-        <w:t xml:space="preserve"> ref is a static variable and </w:t>
-      </w:r>
-      <w:proofErr w:type="gramStart"/>
-      <w:r>
-        <w:rPr>
-          <w:rFonts w:hint="eastAsia"/>
-          <w:b/>
-          <w:sz w:val="22"/>
-          <w:szCs w:val="22"/>
-        </w:rPr>
-        <w:t>ref(</w:t>
-      </w:r>
-      <w:proofErr w:type="gramEnd"/>
-      <w:r>
-        <w:rPr>
-          <w:rFonts w:hint="eastAsia"/>
-          <w:b/>
-          <w:sz w:val="22"/>
-          <w:szCs w:val="22"/>
-        </w:rPr>
-        <w:t xml:space="preserve">10) is copying by reference; meaning that the return value of the method foo is being saved to the ref variable. </w:t>
+        <w:t xml:space="preserve"> is 19 and the value of D is 20. They are not the same because var ref is a static variable and ref(10) is copying by reference; meaning that the return value of the method foo is being saved to the ref variable. </w:t>
       </w:r>
     </w:p>
     <w:p>
@@ -983,18 +704,132 @@
           <w:sz w:val="22"/>
           <w:szCs w:val="22"/>
         </w:rPr>
+        <w:t>“UnsortedClosestToGivenTarget</w:t>
+      </w:r>
+      <w:r>
+        <w:rPr>
+          <w:rFonts w:hint="eastAsia"/>
+          <w:b/>
+          <w:sz w:val="22"/>
+          <w:szCs w:val="22"/>
+        </w:rPr>
+        <w:t>.</w:t>
+      </w:r>
+      <w:r>
+        <w:rPr>
+          <w:b/>
+          <w:sz w:val="22"/>
+          <w:szCs w:val="22"/>
+        </w:rPr>
+        <w:t>”</w:t>
+      </w:r>
+      <w:r>
+        <w:rPr>
+          <w:rFonts w:hint="eastAsia"/>
+          <w:b/>
+          <w:sz w:val="22"/>
+          <w:szCs w:val="22"/>
+        </w:rPr>
+        <w:t xml:space="preserve"> It uses linear search with the best, average, and worst running time of O(n). This is because the algorithm searches through the unsorted integer list once and as it is iterating through, it compares and updates the current closest value to the target value. I have also made an assumption that </w:t>
+      </w:r>
+      <w:r>
+        <w:rPr>
+          <w:b/>
+          <w:sz w:val="22"/>
+          <w:szCs w:val="22"/>
+        </w:rPr>
         <w:t>“</w:t>
       </w:r>
-      <w:proofErr w:type="spellStart"/>
-      <w:r>
-        <w:rPr>
-          <w:b/>
-          <w:sz w:val="22"/>
-          <w:szCs w:val="22"/>
-        </w:rPr>
-        <w:t>UnsortedClosestToGivenTarget</w:t>
-      </w:r>
-      <w:proofErr w:type="spellEnd"/>
+      <w:r>
+        <w:rPr>
+          <w:rFonts w:hint="eastAsia"/>
+          <w:b/>
+          <w:sz w:val="22"/>
+          <w:szCs w:val="22"/>
+        </w:rPr>
+        <w:t>closest</w:t>
+      </w:r>
+      <w:r>
+        <w:rPr>
+          <w:b/>
+          <w:sz w:val="22"/>
+          <w:szCs w:val="22"/>
+        </w:rPr>
+        <w:t>”</w:t>
+      </w:r>
+      <w:r>
+        <w:rPr>
+          <w:rFonts w:hint="eastAsia"/>
+          <w:b/>
+          <w:sz w:val="22"/>
+          <w:szCs w:val="22"/>
+        </w:rPr>
+        <w:t xml:space="preserve"> means smaller than </w:t>
+      </w:r>
+      <w:r>
+        <w:rPr>
+          <w:rFonts w:hint="eastAsia"/>
+          <w:b/>
+          <w:sz w:val="22"/>
+          <w:szCs w:val="22"/>
+          <w:u w:val="single"/>
+        </w:rPr>
+        <w:t>or equal to</w:t>
+      </w:r>
+      <w:r>
+        <w:rPr>
+          <w:rFonts w:hint="eastAsia"/>
+          <w:b/>
+          <w:sz w:val="22"/>
+          <w:szCs w:val="22"/>
+        </w:rPr>
+        <w:t xml:space="preserve"> the target value with the smallest difference being 0. If the question was</w:t>
+      </w:r>
+      <w:r>
+        <w:rPr>
+          <w:rFonts w:hint="eastAsia"/>
+          <w:b/>
+          <w:sz w:val="22"/>
+          <w:szCs w:val="22"/>
+        </w:rPr>
+        <w:t xml:space="preserve"> really</w:t>
+      </w:r>
+      <w:r>
+        <w:rPr>
+          <w:rFonts w:hint="eastAsia"/>
+          <w:b/>
+          <w:sz w:val="22"/>
+          <w:szCs w:val="22"/>
+        </w:rPr>
+        <w:t xml:space="preserve"> asking for the smaller than target value with the smallest difference as it says on the </w:t>
+      </w:r>
+      <w:r>
+        <w:rPr>
+          <w:rFonts w:hint="eastAsia"/>
+          <w:b/>
+          <w:sz w:val="22"/>
+          <w:szCs w:val="22"/>
+        </w:rPr>
+        <w:t>question sheet</w:t>
+      </w:r>
+      <w:r>
+        <w:rPr>
+          <w:rFonts w:hint="eastAsia"/>
+          <w:b/>
+          <w:sz w:val="22"/>
+          <w:szCs w:val="22"/>
+        </w:rPr>
+        <w:t xml:space="preserve"> I can simply change line 43 of the program from &gt;</w:t>
+      </w:r>
+      <w:r>
+        <w:rPr>
+          <w:rFonts w:hint="eastAsia"/>
+          <w:b/>
+          <w:sz w:val="22"/>
+          <w:szCs w:val="22"/>
+        </w:rPr>
+        <w:t>= to &gt;</w:t>
+      </w:r>
       <w:r>
         <w:rPr>
           <w:rFonts w:hint="eastAsia"/>
@@ -1004,150 +839,6 @@
         </w:rPr>
         <w:t>.</w:t>
       </w:r>
-      <w:r>
-        <w:rPr>
-          <w:b/>
-          <w:sz w:val="22"/>
-          <w:szCs w:val="22"/>
-        </w:rPr>
-        <w:t>”</w:t>
-      </w:r>
-      <w:r>
-        <w:rPr>
-          <w:rFonts w:hint="eastAsia"/>
-          <w:b/>
-          <w:sz w:val="22"/>
-          <w:szCs w:val="22"/>
-        </w:rPr>
-        <w:t xml:space="preserve"> It uses linear search with the best, average, and worst running time of </w:t>
-      </w:r>
-      <w:proofErr w:type="gramStart"/>
-      <w:r>
-        <w:rPr>
-          <w:rFonts w:hint="eastAsia"/>
-          <w:b/>
-          <w:sz w:val="22"/>
-          <w:szCs w:val="22"/>
-        </w:rPr>
-        <w:t>O(</w:t>
-      </w:r>
-      <w:proofErr w:type="gramEnd"/>
-      <w:r>
-        <w:rPr>
-          <w:rFonts w:hint="eastAsia"/>
-          <w:b/>
-          <w:sz w:val="22"/>
-          <w:szCs w:val="22"/>
-        </w:rPr>
-        <w:t xml:space="preserve">n). This is because the algorithm searches through the unsorted integer list once and as it is iterating through, it compares and updates the current closest value to the target value. I have also made an assumption that </w:t>
-      </w:r>
-      <w:r>
-        <w:rPr>
-          <w:b/>
-          <w:sz w:val="22"/>
-          <w:szCs w:val="22"/>
-        </w:rPr>
-        <w:t>“</w:t>
-      </w:r>
-      <w:r>
-        <w:rPr>
-          <w:rFonts w:hint="eastAsia"/>
-          <w:b/>
-          <w:sz w:val="22"/>
-          <w:szCs w:val="22"/>
-        </w:rPr>
-        <w:t>closest</w:t>
-      </w:r>
-      <w:r>
-        <w:rPr>
-          <w:b/>
-          <w:sz w:val="22"/>
-          <w:szCs w:val="22"/>
-        </w:rPr>
-        <w:t>”</w:t>
-      </w:r>
-      <w:r>
-        <w:rPr>
-          <w:rFonts w:hint="eastAsia"/>
-          <w:b/>
-          <w:sz w:val="22"/>
-          <w:szCs w:val="22"/>
-        </w:rPr>
-        <w:t xml:space="preserve"> means smaller than </w:t>
-      </w:r>
-      <w:r>
-        <w:rPr>
-          <w:rFonts w:hint="eastAsia"/>
-          <w:b/>
-          <w:sz w:val="22"/>
-          <w:szCs w:val="22"/>
-          <w:u w:val="single"/>
-        </w:rPr>
-        <w:t>or equal to</w:t>
-      </w:r>
-      <w:r>
-        <w:rPr>
-          <w:rFonts w:hint="eastAsia"/>
-          <w:b/>
-          <w:sz w:val="22"/>
-          <w:szCs w:val="22"/>
-        </w:rPr>
-        <w:t xml:space="preserve"> the target value with the smallest difference being 0. If the question was</w:t>
-      </w:r>
-      <w:r>
-        <w:rPr>
-          <w:rFonts w:hint="eastAsia"/>
-          <w:b/>
-          <w:sz w:val="22"/>
-          <w:szCs w:val="22"/>
-        </w:rPr>
-        <w:t xml:space="preserve"> really</w:t>
-      </w:r>
-      <w:r>
-        <w:rPr>
-          <w:rFonts w:hint="eastAsia"/>
-          <w:b/>
-          <w:sz w:val="22"/>
-          <w:szCs w:val="22"/>
-        </w:rPr>
-        <w:t xml:space="preserve"> asking for the smaller than target value with the smallest difference as it says on the </w:t>
-      </w:r>
-      <w:r>
-        <w:rPr>
-          <w:rFonts w:hint="eastAsia"/>
-          <w:b/>
-          <w:sz w:val="22"/>
-          <w:szCs w:val="22"/>
-        </w:rPr>
-        <w:t>question sheet</w:t>
-      </w:r>
-      <w:r>
-        <w:rPr>
-          <w:rFonts w:hint="eastAsia"/>
-          <w:b/>
-          <w:sz w:val="22"/>
-          <w:szCs w:val="22"/>
-        </w:rPr>
-        <w:t xml:space="preserve"> I can simply change line 43 of the program from &gt;</w:t>
-      </w:r>
-      <w:r>
-        <w:rPr>
-          <w:rFonts w:hint="eastAsia"/>
-          <w:b/>
-          <w:sz w:val="22"/>
-          <w:szCs w:val="22"/>
-        </w:rPr>
-        <w:t>= to &gt;</w:t>
-      </w:r>
-      <w:r>
-        <w:rPr>
-          <w:rFonts w:hint="eastAsia"/>
-          <w:b/>
-          <w:sz w:val="22"/>
-          <w:szCs w:val="22"/>
-        </w:rPr>
-        <w:t>.</w:t>
-      </w:r>
     </w:p>
     <w:p>
       <w:pPr>
@@ -1230,27 +921,7 @@
           <w:sz w:val="22"/>
           <w:szCs w:val="22"/>
         </w:rPr>
-        <w:t xml:space="preserve"> sort the list first (</w:t>
-      </w:r>
-      <w:proofErr w:type="spellStart"/>
-      <w:r>
-        <w:rPr>
-          <w:rFonts w:hint="eastAsia"/>
-          <w:b/>
-          <w:sz w:val="22"/>
-          <w:szCs w:val="22"/>
-        </w:rPr>
-        <w:t>eg</w:t>
-      </w:r>
-      <w:proofErr w:type="spellEnd"/>
-      <w:r>
-        <w:rPr>
-          <w:rFonts w:hint="eastAsia"/>
-          <w:b/>
-          <w:sz w:val="22"/>
-          <w:szCs w:val="22"/>
-        </w:rPr>
-        <w:t>. Quicks</w:t>
+        <w:t xml:space="preserve"> sort the list first (eg. Quicks</w:t>
       </w:r>
       <w:r>
         <w:rPr>
@@ -1268,19 +939,8 @@
           <w:sz w:val="22"/>
           <w:szCs w:val="22"/>
         </w:rPr>
-        <w:t xml:space="preserve"> or </w:t>
-      </w:r>
-      <w:proofErr w:type="spellStart"/>
-      <w:r>
-        <w:rPr>
-          <w:rFonts w:hint="eastAsia"/>
-          <w:b/>
-          <w:sz w:val="22"/>
-          <w:szCs w:val="22"/>
-        </w:rPr>
-        <w:t>Mergesort</w:t>
-      </w:r>
-      <w:proofErr w:type="spellEnd"/>
+        <w:t xml:space="preserve"> or Mergesort</w:t>
+      </w:r>
       <w:r>
         <w:rPr>
           <w:rFonts w:hint="eastAsia"/>
@@ -1333,83 +993,24 @@
           <w:sz w:val="22"/>
           <w:szCs w:val="22"/>
         </w:rPr>
-        <w:t xml:space="preserve"> Quicksort and </w:t>
-      </w:r>
-      <w:proofErr w:type="spellStart"/>
-      <w:r>
-        <w:rPr>
-          <w:rFonts w:hint="eastAsia"/>
-          <w:b/>
-          <w:sz w:val="22"/>
-          <w:szCs w:val="22"/>
-        </w:rPr>
-        <w:t>Mergesort</w:t>
-      </w:r>
-      <w:proofErr w:type="spellEnd"/>
-      <w:r>
-        <w:rPr>
-          <w:rFonts w:hint="eastAsia"/>
-          <w:b/>
-          <w:sz w:val="22"/>
-          <w:szCs w:val="22"/>
-        </w:rPr>
-        <w:t xml:space="preserve"> have running times of </w:t>
-      </w:r>
-      <w:proofErr w:type="gramStart"/>
-      <w:r>
-        <w:rPr>
-          <w:rFonts w:hint="eastAsia"/>
-          <w:b/>
-          <w:sz w:val="22"/>
-          <w:szCs w:val="22"/>
-        </w:rPr>
-        <w:t>O(</w:t>
-      </w:r>
-      <w:proofErr w:type="gramEnd"/>
-      <w:r>
-        <w:rPr>
-          <w:rFonts w:hint="eastAsia"/>
-          <w:b/>
-          <w:sz w:val="22"/>
-          <w:szCs w:val="22"/>
-        </w:rPr>
-        <w:t xml:space="preserve">n log n) which would be considered as a constant running time since sorting algorithm would only have to be ran once. Binary search has a running time of </w:t>
-      </w:r>
-      <w:proofErr w:type="gramStart"/>
-      <w:r>
-        <w:rPr>
-          <w:rFonts w:hint="eastAsia"/>
-          <w:b/>
-          <w:sz w:val="22"/>
-          <w:szCs w:val="22"/>
-        </w:rPr>
-        <w:t>O(</w:t>
-      </w:r>
-      <w:proofErr w:type="gramEnd"/>
-      <w:r>
-        <w:rPr>
-          <w:rFonts w:hint="eastAsia"/>
-          <w:b/>
-          <w:sz w:val="22"/>
-          <w:szCs w:val="22"/>
-        </w:rPr>
-        <w:t>log n).</w:t>
-      </w:r>
-    </w:p>
-    <w:p>
-      <w:pPr>
-        <w:pStyle w:val="Default"/>
-        <w:rPr>
-          <w:rFonts w:hint="eastAsia"/>
-          <w:sz w:val="22"/>
-          <w:szCs w:val="22"/>
-        </w:rPr>
-      </w:pPr>
-    </w:p>
-    <w:p>
-      <w:pPr>
-        <w:pStyle w:val="Default"/>
-        <w:rPr>
+        <w:t xml:space="preserve"> Quicksort and Mergesort have running times of O(n log n) which would be considered as a constant running time since sorting algorithm would only have to be ran once. Binary search has a running time of O(log n).</w:t>
+      </w:r>
+    </w:p>
+    <w:p>
+      <w:pPr>
+        <w:pStyle w:val="Default"/>
+        <w:rPr>
+          <w:rFonts w:hint="eastAsia"/>
+          <w:sz w:val="22"/>
+          <w:szCs w:val="22"/>
+        </w:rPr>
+      </w:pPr>
+    </w:p>
+    <w:p>
+      <w:pPr>
+        <w:pStyle w:val="Default"/>
+        <w:rPr>
+          <w:rFonts w:hint="eastAsia"/>
           <w:sz w:val="22"/>
           <w:szCs w:val="22"/>
         </w:rPr>
@@ -1427,6 +1028,23 @@
           <w:szCs w:val="22"/>
         </w:rPr>
         <w:t xml:space="preserve">me as in the probability list. </w:t>
+      </w:r>
+    </w:p>
+    <w:p>
+      <w:pPr>
+        <w:pStyle w:val="Default"/>
+        <w:rPr>
+          <w:sz w:val="22"/>
+          <w:szCs w:val="22"/>
+        </w:rPr>
+      </w:pPr>
+      <w:r>
+        <w:rPr>
+          <w:rFonts w:hint="eastAsia"/>
+          <w:sz w:val="22"/>
+          <w:szCs w:val="22"/>
+        </w:rPr>
+        <w:t>try using binary tree</w:t>
       </w:r>
       <w:bookmarkStart w:id="0" w:name="_GoBack"/>
       <w:bookmarkEnd w:id="0"/>

</xml_diff>